<commit_message>
Update Concepts to AI Implementation_CA1_Kevin Scully.docx
Draft 1
</commit_message>
<xml_diff>
--- a/Concepts to AI Implementation_CA1_Kevin Scully.docx
+++ b/Concepts to AI Implementation_CA1_Kevin Scully.docx
@@ -175,7 +175,7 @@
                     </pic:cNvPicPr>
                   </pic:nvPicPr>
                   <pic:blipFill>
-                    <a:blip r:embed="rId4">
+                    <a:blip r:embed="rId5">
                       <a:extLst>
                         <a:ext uri="{28A0092B-C50C-407E-A947-70E740481C1C}">
                           <a14:useLocalDpi xmlns:a14="http://schemas.microsoft.com/office/drawing/2010/main" val="0"/>
@@ -790,7 +790,6 @@
           <w:docPartUnique/>
         </w:docPartObj>
       </w:sdtPr>
-      <w:sdtEndPr/>
       <w:sdtContent>
         <w:p>
           <w:pPr>
@@ -808,17 +807,308 @@
           </w:r>
         </w:p>
         <w:p>
-          <w:fldSimple w:instr=" TOC \o &quot;1-3&quot; \h \z \u ">
-            <w:r>
-              <w:rPr>
-                <w:b/>
-                <w:bCs/>
+          <w:pPr>
+            <w:pStyle w:val="TOC1"/>
+            <w:tabs>
+              <w:tab w:val="right" w:leader="dot" w:pos="9016"/>
+            </w:tabs>
+            <w:rPr>
+              <w:rFonts w:eastAsiaTheme="minorEastAsia"/>
+              <w:noProof/>
+              <w:lang w:eastAsia="en-IE"/>
+            </w:rPr>
+          </w:pPr>
+          <w:r>
+            <w:fldChar w:fldCharType="begin"/>
+          </w:r>
+          <w:r>
+            <w:instrText xml:space="preserve"> TOC \o "1-3" \h \z \u </w:instrText>
+          </w:r>
+          <w:r>
+            <w:fldChar w:fldCharType="separate"/>
+          </w:r>
+          <w:hyperlink w:anchor="_Toc182166081" w:history="1">
+            <w:r>
+              <w:rPr>
+                <w:rStyle w:val="Hyperlink"/>
                 <w:noProof/>
                 <w:lang w:val="en-US"/>
               </w:rPr>
-              <w:t>No table of contents entries found.</w:t>
-            </w:r>
-          </w:fldSimple>
+              <w:t>Introduction</w:t>
+            </w:r>
+            <w:r>
+              <w:rPr>
+                <w:noProof/>
+                <w:webHidden/>
+              </w:rPr>
+              <w:tab/>
+            </w:r>
+            <w:r>
+              <w:rPr>
+                <w:noProof/>
+                <w:webHidden/>
+              </w:rPr>
+              <w:fldChar w:fldCharType="begin"/>
+            </w:r>
+            <w:r>
+              <w:rPr>
+                <w:noProof/>
+                <w:webHidden/>
+              </w:rPr>
+              <w:instrText xml:space="preserve"> PAGEREF _Toc182166081 \h </w:instrText>
+            </w:r>
+            <w:r>
+              <w:rPr>
+                <w:noProof/>
+                <w:webHidden/>
+              </w:rPr>
+            </w:r>
+            <w:r>
+              <w:rPr>
+                <w:noProof/>
+                <w:webHidden/>
+              </w:rPr>
+              <w:fldChar w:fldCharType="separate"/>
+            </w:r>
+            <w:r>
+              <w:rPr>
+                <w:noProof/>
+                <w:webHidden/>
+              </w:rPr>
+              <w:t>3</w:t>
+            </w:r>
+            <w:r>
+              <w:rPr>
+                <w:noProof/>
+                <w:webHidden/>
+              </w:rPr>
+              <w:fldChar w:fldCharType="end"/>
+            </w:r>
+          </w:hyperlink>
+        </w:p>
+        <w:p>
+          <w:pPr>
+            <w:pStyle w:val="TOC1"/>
+            <w:tabs>
+              <w:tab w:val="right" w:leader="dot" w:pos="9016"/>
+            </w:tabs>
+            <w:rPr>
+              <w:rFonts w:eastAsiaTheme="minorEastAsia"/>
+              <w:noProof/>
+              <w:lang w:eastAsia="en-IE"/>
+            </w:rPr>
+          </w:pPr>
+          <w:hyperlink w:anchor="_Toc182166082" w:history="1">
+            <w:r>
+              <w:rPr>
+                <w:rStyle w:val="Hyperlink"/>
+                <w:noProof/>
+                <w:lang w:val="en-US"/>
+              </w:rPr>
+              <w:t>Task 1</w:t>
+            </w:r>
+            <w:r>
+              <w:rPr>
+                <w:noProof/>
+                <w:webHidden/>
+              </w:rPr>
+              <w:tab/>
+            </w:r>
+            <w:r>
+              <w:rPr>
+                <w:noProof/>
+                <w:webHidden/>
+              </w:rPr>
+              <w:fldChar w:fldCharType="begin"/>
+            </w:r>
+            <w:r>
+              <w:rPr>
+                <w:noProof/>
+                <w:webHidden/>
+              </w:rPr>
+              <w:instrText xml:space="preserve"> PAGEREF _Toc182166082 \h </w:instrText>
+            </w:r>
+            <w:r>
+              <w:rPr>
+                <w:noProof/>
+                <w:webHidden/>
+              </w:rPr>
+            </w:r>
+            <w:r>
+              <w:rPr>
+                <w:noProof/>
+                <w:webHidden/>
+              </w:rPr>
+              <w:fldChar w:fldCharType="separate"/>
+            </w:r>
+            <w:r>
+              <w:rPr>
+                <w:noProof/>
+                <w:webHidden/>
+              </w:rPr>
+              <w:t>3</w:t>
+            </w:r>
+            <w:r>
+              <w:rPr>
+                <w:noProof/>
+                <w:webHidden/>
+              </w:rPr>
+              <w:fldChar w:fldCharType="end"/>
+            </w:r>
+          </w:hyperlink>
+        </w:p>
+        <w:p>
+          <w:pPr>
+            <w:pStyle w:val="TOC1"/>
+            <w:tabs>
+              <w:tab w:val="right" w:leader="dot" w:pos="9016"/>
+            </w:tabs>
+            <w:rPr>
+              <w:rFonts w:eastAsiaTheme="minorEastAsia"/>
+              <w:noProof/>
+              <w:lang w:eastAsia="en-IE"/>
+            </w:rPr>
+          </w:pPr>
+          <w:hyperlink w:anchor="_Toc182166083" w:history="1">
+            <w:r>
+              <w:rPr>
+                <w:rStyle w:val="Hyperlink"/>
+                <w:noProof/>
+                <w:lang w:val="en-US"/>
+              </w:rPr>
+              <w:t>Task 2</w:t>
+            </w:r>
+            <w:r>
+              <w:rPr>
+                <w:noProof/>
+                <w:webHidden/>
+              </w:rPr>
+              <w:tab/>
+            </w:r>
+            <w:r>
+              <w:rPr>
+                <w:noProof/>
+                <w:webHidden/>
+              </w:rPr>
+              <w:fldChar w:fldCharType="begin"/>
+            </w:r>
+            <w:r>
+              <w:rPr>
+                <w:noProof/>
+                <w:webHidden/>
+              </w:rPr>
+              <w:instrText xml:space="preserve"> PAGEREF _Toc182166083 \h </w:instrText>
+            </w:r>
+            <w:r>
+              <w:rPr>
+                <w:noProof/>
+                <w:webHidden/>
+              </w:rPr>
+            </w:r>
+            <w:r>
+              <w:rPr>
+                <w:noProof/>
+                <w:webHidden/>
+              </w:rPr>
+              <w:fldChar w:fldCharType="separate"/>
+            </w:r>
+            <w:r>
+              <w:rPr>
+                <w:noProof/>
+                <w:webHidden/>
+              </w:rPr>
+              <w:t>3</w:t>
+            </w:r>
+            <w:r>
+              <w:rPr>
+                <w:noProof/>
+                <w:webHidden/>
+              </w:rPr>
+              <w:fldChar w:fldCharType="end"/>
+            </w:r>
+          </w:hyperlink>
+        </w:p>
+        <w:p>
+          <w:pPr>
+            <w:pStyle w:val="TOC1"/>
+            <w:tabs>
+              <w:tab w:val="right" w:leader="dot" w:pos="9016"/>
+            </w:tabs>
+            <w:rPr>
+              <w:rFonts w:eastAsiaTheme="minorEastAsia"/>
+              <w:noProof/>
+              <w:lang w:eastAsia="en-IE"/>
+            </w:rPr>
+          </w:pPr>
+          <w:hyperlink w:anchor="_Toc182166084" w:history="1">
+            <w:r>
+              <w:rPr>
+                <w:rStyle w:val="Hyperlink"/>
+                <w:noProof/>
+                <w:lang w:val="en-US"/>
+              </w:rPr>
+              <w:t>Task 3</w:t>
+            </w:r>
+            <w:r>
+              <w:rPr>
+                <w:noProof/>
+                <w:webHidden/>
+              </w:rPr>
+              <w:tab/>
+            </w:r>
+            <w:r>
+              <w:rPr>
+                <w:noProof/>
+                <w:webHidden/>
+              </w:rPr>
+              <w:fldChar w:fldCharType="begin"/>
+            </w:r>
+            <w:r>
+              <w:rPr>
+                <w:noProof/>
+                <w:webHidden/>
+              </w:rPr>
+              <w:instrText xml:space="preserve"> PAGEREF _Toc182166084 \h </w:instrText>
+            </w:r>
+            <w:r>
+              <w:rPr>
+                <w:noProof/>
+                <w:webHidden/>
+              </w:rPr>
+            </w:r>
+            <w:r>
+              <w:rPr>
+                <w:noProof/>
+                <w:webHidden/>
+              </w:rPr>
+              <w:fldChar w:fldCharType="separate"/>
+            </w:r>
+            <w:r>
+              <w:rPr>
+                <w:noProof/>
+                <w:webHidden/>
+              </w:rPr>
+              <w:t>3</w:t>
+            </w:r>
+            <w:r>
+              <w:rPr>
+                <w:noProof/>
+                <w:webHidden/>
+              </w:rPr>
+              <w:fldChar w:fldCharType="end"/>
+            </w:r>
+          </w:hyperlink>
+        </w:p>
+        <w:p>
+          <w:r>
+            <w:rPr>
+              <w:b/>
+              <w:bCs/>
+              <w:noProof/>
+              <w:lang w:val="en-US"/>
+            </w:rPr>
+            <w:fldChar w:fldCharType="end"/>
+          </w:r>
         </w:p>
       </w:sdtContent>
     </w:sdt>
@@ -836,6 +1126,7 @@
           <w:lang w:val="en-US"/>
         </w:rPr>
       </w:pPr>
+      <w:bookmarkStart w:id="0" w:name="_Toc182166081"/>
       <w:r>
         <w:rPr>
           <w:noProof/>
@@ -844,49 +1135,12 @@
         <w:lastRenderedPageBreak/>
         <w:t>Introduction</w:t>
       </w:r>
+      <w:bookmarkEnd w:id="0"/>
     </w:p>
     <w:p>
       <w:pPr>
-        <w:pStyle w:val="Heading1"/>
         <w:rPr>
           <w:noProof/>
-          <w:lang w:val="en-US"/>
-        </w:rPr>
-      </w:pPr>
-      <w:r>
-        <w:rPr>
-          <w:noProof/>
-          <w:lang w:val="en-US"/>
-        </w:rPr>
-        <w:t>aaaa</w:t>
-      </w:r>
-    </w:p>
-    <w:p>
-      <w:pPr>
-        <w:pStyle w:val="Heading1"/>
-        <w:rPr>
-          <w:noProof/>
-          <w:lang w:val="en-US"/>
-        </w:rPr>
-      </w:pPr>
-      <w:r>
-        <w:rPr>
-          <w:noProof/>
-          <w:lang w:val="en-US"/>
-        </w:rPr>
-        <w:t>Task 1</w:t>
-      </w:r>
-    </w:p>
-    <w:p>
-      <w:pPr>
-        <w:rPr>
-          <w:lang w:val="en-US"/>
-        </w:rPr>
-      </w:pPr>
-    </w:p>
-    <w:p>
-      <w:pPr>
-        <w:rPr>
           <w:lang w:val="en-US"/>
         </w:rPr>
       </w:pPr>
@@ -895,22 +1149,211 @@
       <w:pPr>
         <w:pStyle w:val="Heading1"/>
         <w:rPr>
+          <w:noProof/>
           <w:lang w:val="en-US"/>
         </w:rPr>
       </w:pPr>
-      <w:r>
-        <w:rPr>
+      <w:bookmarkStart w:id="1" w:name="_Toc182166082"/>
+      <w:r>
+        <w:rPr>
+          <w:noProof/>
           <w:lang w:val="en-US"/>
         </w:rPr>
-        <w:t>Task 2</w:t>
+        <w:t>Task 1</w:t>
+      </w:r>
+      <w:bookmarkEnd w:id="1"/>
+    </w:p>
+    <w:p>
+      <w:r>
+        <w:t>A</w:t>
+      </w:r>
+      <w:r>
+        <w:t>rtificia</w:t>
+      </w:r>
+      <w:r>
+        <w:t xml:space="preserve">l Intelligence </w:t>
+      </w:r>
+      <w:r>
+        <w:t xml:space="preserve">(AI) </w:t>
+      </w:r>
+      <w:r>
+        <w:t xml:space="preserve">has been inspired by </w:t>
+      </w:r>
+      <w:r>
+        <w:t xml:space="preserve">chess </w:t>
+      </w:r>
+      <w:r>
+        <w:t>for decades</w:t>
+      </w:r>
+      <w:r>
+        <w:t xml:space="preserve">, sparked by the IBM’s Deep Blue program </w:t>
+      </w:r>
+      <w:r>
+        <w:t>one</w:t>
+      </w:r>
+      <w:r>
+        <w:t xml:space="preserve"> point </w:t>
+      </w:r>
+      <w:r>
+        <w:t>victory</w:t>
+      </w:r>
+      <w:r>
+        <w:t xml:space="preserve"> </w:t>
+      </w:r>
+      <w:r>
+        <w:t>over then chess world champion</w:t>
+      </w:r>
+      <w:r>
+        <w:t xml:space="preserve"> Garry </w:t>
+      </w:r>
+      <w:r>
+        <w:t xml:space="preserve">Kasparov </w:t>
+      </w:r>
+      <w:r>
+        <w:t>in 199</w:t>
+      </w:r>
+      <w:r>
+        <w:t>7</w:t>
+      </w:r>
+      <w:r>
+        <w:t>.</w:t>
+      </w:r>
+      <w:r>
+        <w:t xml:space="preserve"> </w:t>
+      </w:r>
+      <w:sdt>
+        <w:sdtPr>
+          <w:id w:val="-1450084833"/>
+          <w:citation/>
+        </w:sdtPr>
+        <w:sdtContent>
+          <w:r>
+            <w:fldChar w:fldCharType="begin"/>
+          </w:r>
+          <w:r>
+            <w:rPr>
+              <w:lang w:val="en-GB"/>
+            </w:rPr>
+            <w:instrText xml:space="preserve"> CITATION Cam02 \l 2057 </w:instrText>
+          </w:r>
+          <w:r>
+            <w:fldChar w:fldCharType="separate"/>
+          </w:r>
+          <w:r>
+            <w:rPr>
+              <w:noProof/>
+              <w:lang w:val="en-GB"/>
+            </w:rPr>
+            <w:t>(Campbell, et al., 2002)</w:t>
+          </w:r>
+          <w:r>
+            <w:fldChar w:fldCharType="end"/>
+          </w:r>
+        </w:sdtContent>
+      </w:sdt>
+      <w:r>
+        <w:t xml:space="preserve"> </w:t>
+      </w:r>
+      <w:r>
+        <w:t>This</w:t>
+      </w:r>
+      <w:r>
+        <w:t xml:space="preserve"> section will focus on two </w:t>
+      </w:r>
+      <w:r>
+        <w:t xml:space="preserve">different </w:t>
+      </w:r>
+      <w:r>
+        <w:t>AI</w:t>
+      </w:r>
+      <w:r>
+        <w:t xml:space="preserve"> strategies that have </w:t>
+      </w:r>
+      <w:r>
+        <w:t xml:space="preserve">been applied </w:t>
+      </w:r>
+      <w:r>
+        <w:t xml:space="preserve">to </w:t>
+      </w:r>
+      <w:r>
+        <w:t xml:space="preserve">the </w:t>
+      </w:r>
+      <w:r>
+        <w:t>chess engines</w:t>
+      </w:r>
+      <w:r>
+        <w:t xml:space="preserve">, Leela Chess Zero </w:t>
+      </w:r>
+      <w:r>
+        <w:t>(</w:t>
+      </w:r>
+      <w:proofErr w:type="spellStart"/>
+      <w:r>
+        <w:t>LCZero</w:t>
+      </w:r>
+      <w:proofErr w:type="spellEnd"/>
+      <w:r>
+        <w:t xml:space="preserve">) and Stockfish. </w:t>
+      </w:r>
+    </w:p>
+    <w:p>
+      <w:proofErr w:type="spellStart"/>
+      <w:r>
+        <w:t>LCZero</w:t>
+      </w:r>
+      <w:proofErr w:type="spellEnd"/>
+      <w:r>
+        <w:t xml:space="preserve"> </w:t>
+      </w:r>
+      <w:r>
+        <w:t xml:space="preserve">uses </w:t>
+      </w:r>
+      <w:r>
+        <w:t>neural networks to guide a Monte Carlo Tree Search.</w:t>
+      </w:r>
+    </w:p>
+    <w:p>
+      <w:r>
+        <w:t xml:space="preserve">Stockfish relies on </w:t>
+      </w:r>
+      <w:r>
+        <w:t xml:space="preserve">an </w:t>
+      </w:r>
+      <w:r>
+        <w:t>alpha-beta search</w:t>
+      </w:r>
+      <w:r>
+        <w:t xml:space="preserve">. </w:t>
+      </w:r>
+    </w:p>
+    <w:p>
+      <w:r>
+        <w:t xml:space="preserve">  </w:t>
       </w:r>
     </w:p>
     <w:p>
       <w:pPr>
         <w:rPr>
+          <w:i/>
+          <w:iCs/>
+        </w:rPr>
+      </w:pPr>
+    </w:p>
+    <w:p>
+      <w:pPr>
+        <w:rPr>
+          <w:i/>
+          <w:iCs/>
           <w:lang w:val="en-US"/>
         </w:rPr>
       </w:pPr>
+      <w:r>
+        <w:rPr>
+          <w:i/>
+          <w:iCs/>
+        </w:rPr>
+        <w:t>Research two Artificial Intelligence (AI) strategies that have been used to play chess. Describe the theory and concepts used within these strategies and how they relate to AI.</w:t>
+      </w:r>
     </w:p>
     <w:p>
       <w:pPr>
@@ -933,12 +1376,14 @@
           <w:lang w:val="en-US"/>
         </w:rPr>
       </w:pPr>
+      <w:bookmarkStart w:id="2" w:name="_Toc182166083"/>
       <w:r>
         <w:rPr>
           <w:lang w:val="en-US"/>
         </w:rPr>
-        <w:t>Task 3</w:t>
-      </w:r>
+        <w:t>Task 2</w:t>
+      </w:r>
+      <w:bookmarkEnd w:id="2"/>
     </w:p>
     <w:p>
       <w:pPr>
@@ -946,6 +1391,77 @@
           <w:lang w:val="en-US"/>
         </w:rPr>
       </w:pPr>
+    </w:p>
+    <w:p>
+      <w:pPr>
+        <w:rPr>
+          <w:i/>
+          <w:iCs/>
+          <w:lang w:val="en-US"/>
+        </w:rPr>
+      </w:pPr>
+      <w:r>
+        <w:rPr>
+          <w:i/>
+          <w:iCs/>
+        </w:rPr>
+        <w:t>AI has been essential in computer games since the 1960s. Provide an example of two AI strategies that are used in modern games. You should identify the algorithm being used, provide a high-level description of the algorithm and provide an example of a game where this algorithm has been implemented.</w:t>
+      </w:r>
+    </w:p>
+    <w:p>
+      <w:pPr>
+        <w:rPr>
+          <w:lang w:val="en-US"/>
+        </w:rPr>
+      </w:pPr>
+    </w:p>
+    <w:p>
+      <w:pPr>
+        <w:pStyle w:val="Heading1"/>
+        <w:rPr>
+          <w:lang w:val="en-US"/>
+        </w:rPr>
+      </w:pPr>
+      <w:bookmarkStart w:id="3" w:name="_Toc182166084"/>
+      <w:r>
+        <w:rPr>
+          <w:lang w:val="en-US"/>
+        </w:rPr>
+        <w:t>Task 3</w:t>
+      </w:r>
+      <w:bookmarkEnd w:id="3"/>
+    </w:p>
+    <w:p>
+      <w:pPr>
+        <w:rPr>
+          <w:i/>
+          <w:iCs/>
+        </w:rPr>
+      </w:pPr>
+    </w:p>
+    <w:p>
+      <w:pPr>
+        <w:rPr>
+          <w:i/>
+          <w:iCs/>
+        </w:rPr>
+      </w:pPr>
+    </w:p>
+    <w:p>
+      <w:pPr>
+        <w:rPr>
+          <w:i/>
+          <w:iCs/>
+          <w:lang w:val="en-US"/>
+        </w:rPr>
+      </w:pPr>
+      <w:r>
+        <w:rPr>
+          <w:i/>
+          <w:iCs/>
+        </w:rPr>
+        <w:t>SONY has developed a robot puppy named AIBO. You can find information about this robot at https://us.aibo.com/. a) Discuss the AI characteristics that you think the AIBO exhibits. [15 marks] b) Discuss AI characteristics that you think it still lacks. [15 marks]</w:t>
+      </w:r>
     </w:p>
     <w:sectPr>
       <w:pgSz w:w="11906" w:h="16838"/>
@@ -1561,7 +2077,6 @@
   <w:style w:type="character" w:default="1" w:styleId="DefaultParagraphFont">
     <w:name w:val="Default Paragraph Font"/>
     <w:uiPriority w:val="1"/>
-    <w:semiHidden/>
     <w:unhideWhenUsed/>
   </w:style>
   <w:style w:type="table" w:default="1" w:styleId="TableNormal">
@@ -2226,4 +2741,47 @@
     </a:ext>
   </a:extLst>
 </a:theme>
+</file>
+
+<file path=customXml/item1.xml><?xml version="1.0" encoding="utf-8"?>
+<b:Sources xmlns:b="http://schemas.openxmlformats.org/officeDocument/2006/bibliography" xmlns="http://schemas.openxmlformats.org/officeDocument/2006/bibliography" SelectedStyle="\HarvardAnglia2008OfficeOnline.xsl" StyleName="Harvard - Anglia" Version="2008">
+  <b:Source>
+    <b:Tag>Cam02</b:Tag>
+    <b:SourceType>JournalArticle</b:SourceType>
+    <b:Guid>{21FBBCFC-7371-43FB-9B40-0DB759EE16B4}</b:Guid>
+    <b:Author>
+      <b:Author>
+        <b:NameList>
+          <b:Person>
+            <b:Last>Campbell</b:Last>
+            <b:First>M</b:First>
+          </b:Person>
+          <b:Person>
+            <b:Last>Hoane Jr</b:Last>
+            <b:First>A.J</b:First>
+          </b:Person>
+          <b:Person>
+            <b:Last>Hsu</b:Last>
+            <b:First>F.H.</b:First>
+          </b:Person>
+        </b:NameList>
+      </b:Author>
+    </b:Author>
+    <b:Title>Deep Blue</b:Title>
+    <b:JournalName>Artificial Intelligence</b:JournalName>
+    <b:Year>2002</b:Year>
+    <b:Pages>57-83</b:Pages>
+    <b:Volume>134</b:Volume>
+    <b:Issue>1-2</b:Issue>
+    <b:RefOrder>1</b:RefOrder>
+  </b:Source>
+</b:Sources>
+</file>
+
+<file path=customXml/itemProps1.xml><?xml version="1.0" encoding="utf-8"?>
+<ds:datastoreItem xmlns:ds="http://schemas.openxmlformats.org/officeDocument/2006/customXml" ds:itemID="{5D683680-C693-44F9-ABA8-5F409938B625}">
+  <ds:schemaRefs>
+    <ds:schemaRef ds:uri="http://schemas.openxmlformats.org/officeDocument/2006/bibliography"/>
+  </ds:schemaRefs>
+</ds:datastoreItem>
 </file>
</xml_diff>